<commit_message>
Adding a explaining video link about V-dipole
</commit_message>
<xml_diff>
--- a/useful_info.docx
+++ b/useful_info.docx
@@ -259,7 +259,6 @@
           <w:b/>
           <w:bCs/>
           <w:noProof/>
-          <w:u w:val="single"/>
         </w:rPr>
         <w:drawing>
           <wp:inline distT="0" distB="0" distL="0" distR="0" wp14:anchorId="0DFC873A" wp14:editId="445C138D">
@@ -303,6 +302,52 @@
           </wp:inline>
         </w:drawing>
       </w:r>
+    </w:p>
+    <w:p>
+      <w:pPr>
+        <w:jc w:val="center"/>
+        <w:rPr>
+          <w:b/>
+          <w:bCs/>
+          <w:u w:val="single"/>
+        </w:rPr>
+      </w:pPr>
+    </w:p>
+    <w:p>
+      <w:pPr>
+        <w:jc w:val="center"/>
+        <w:rPr>
+          <w:b/>
+          <w:bCs/>
+          <w:u w:val="single"/>
+        </w:rPr>
+      </w:pPr>
+      <w:r>
+        <w:rPr>
+          <w:b/>
+          <w:bCs/>
+          <w:u w:val="single"/>
+        </w:rPr>
+        <w:t xml:space="preserve">Video explicativo del diseñador: </w:t>
+      </w:r>
+    </w:p>
+    <w:p>
+      <w:pPr>
+        <w:jc w:val="center"/>
+      </w:pPr>
+      <w:hyperlink r:id="rId10" w:history="1">
+        <w:r>
+          <w:rPr>
+            <w:rStyle w:val="Hipervnculo"/>
+          </w:rPr>
+          <w:t>https://youtu.be/kf8CytxePkU</w:t>
+        </w:r>
+      </w:hyperlink>
+    </w:p>
+    <w:p>
+      <w:pPr>
+        <w:jc w:val="center"/>
+      </w:pPr>
     </w:p>
     <w:sectPr>
       <w:pgSz w:w="11906" w:h="16838"/>

</xml_diff>

<commit_message>
He borrado antena GFH.
</commit_message>
<xml_diff>
--- a/useful_info.docx
+++ b/useful_info.docx
@@ -1,6 +1,6 @@
 
 <file path=word/document.xml><?xml version="1.0" encoding="utf-8"?>
-<w:document xmlns:wpc="http://schemas.microsoft.com/office/word/2010/wordprocessingCanvas" xmlns:cx="http://schemas.microsoft.com/office/drawing/2014/chartex" xmlns:cx1="http://schemas.microsoft.com/office/drawing/2015/9/8/chartex" xmlns:cx2="http://schemas.microsoft.com/office/drawing/2015/10/21/chartex" xmlns:cx3="http://schemas.microsoft.com/office/drawing/2016/5/9/chartex" xmlns:cx4="http://schemas.microsoft.com/office/drawing/2016/5/10/chartex" xmlns:cx5="http://schemas.microsoft.com/office/drawing/2016/5/11/chartex" xmlns:cx6="http://schemas.microsoft.com/office/drawing/2016/5/12/chartex" xmlns:cx7="http://schemas.microsoft.com/office/drawing/2016/5/13/chartex" xmlns:cx8="http://schemas.microsoft.com/office/drawing/2016/5/14/chartex" xmlns:mc="http://schemas.openxmlformats.org/markup-compatibility/2006" xmlns:aink="http://schemas.microsoft.com/office/drawing/2016/ink" xmlns:am3d="http://schemas.microsoft.com/office/drawing/2017/model3d" xmlns:o="urn:schemas-microsoft-com:office:office" xmlns:r="http://schemas.openxmlformats.org/officeDocument/2006/relationships" xmlns:m="http://schemas.openxmlformats.org/officeDocument/2006/math" xmlns:v="urn:schemas-microsoft-com:vml" xmlns:wp14="http://schemas.microsoft.com/office/word/2010/wordprocessingDrawing" xmlns:wp="http://schemas.openxmlformats.org/drawingml/2006/wordprocessingDrawing" xmlns:w10="urn:schemas-microsoft-com:office:word" xmlns:w="http://schemas.openxmlformats.org/wordprocessingml/2006/main" xmlns:w14="http://schemas.microsoft.com/office/word/2010/wordml" xmlns:w15="http://schemas.microsoft.com/office/word/2012/wordml" xmlns:w16cex="http://schemas.microsoft.com/office/word/2018/wordml/cex" xmlns:w16cid="http://schemas.microsoft.com/office/word/2016/wordml/cid" xmlns:w16="http://schemas.microsoft.com/office/word/2018/wordml" xmlns:w16sdtdh="http://schemas.microsoft.com/office/word/2020/wordml/sdtdatahash" xmlns:w16se="http://schemas.microsoft.com/office/word/2015/wordml/symex" xmlns:wpg="http://schemas.microsoft.com/office/word/2010/wordprocessingGroup" xmlns:wpi="http://schemas.microsoft.com/office/word/2010/wordprocessingInk" xmlns:wne="http://schemas.microsoft.com/office/word/2006/wordml" xmlns:wps="http://schemas.microsoft.com/office/word/2010/wordprocessingShape" mc:Ignorable="w14 w15 w16se w16cid w16 w16cex w16sdtdh wp14">
+<w:document xmlns:wpc="http://schemas.microsoft.com/office/word/2010/wordprocessingCanvas" xmlns:cx="http://schemas.microsoft.com/office/drawing/2014/chartex" xmlns:cx1="http://schemas.microsoft.com/office/drawing/2015/9/8/chartex" xmlns:cx2="http://schemas.microsoft.com/office/drawing/2015/10/21/chartex" xmlns:cx3="http://schemas.microsoft.com/office/drawing/2016/5/9/chartex" xmlns:cx4="http://schemas.microsoft.com/office/drawing/2016/5/10/chartex" xmlns:cx5="http://schemas.microsoft.com/office/drawing/2016/5/11/chartex" xmlns:cx6="http://schemas.microsoft.com/office/drawing/2016/5/12/chartex" xmlns:cx7="http://schemas.microsoft.com/office/drawing/2016/5/13/chartex" xmlns:cx8="http://schemas.microsoft.com/office/drawing/2016/5/14/chartex" xmlns:mc="http://schemas.openxmlformats.org/markup-compatibility/2006" xmlns:aink="http://schemas.microsoft.com/office/drawing/2016/ink" xmlns:am3d="http://schemas.microsoft.com/office/drawing/2017/model3d" xmlns:o="urn:schemas-microsoft-com:office:office" xmlns:oel="http://schemas.microsoft.com/office/2019/extlst" xmlns:r="http://schemas.openxmlformats.org/officeDocument/2006/relationships" xmlns:m="http://schemas.openxmlformats.org/officeDocument/2006/math" xmlns:v="urn:schemas-microsoft-com:vml" xmlns:wp14="http://schemas.microsoft.com/office/word/2010/wordprocessingDrawing" xmlns:wp="http://schemas.openxmlformats.org/drawingml/2006/wordprocessingDrawing" xmlns:w10="urn:schemas-microsoft-com:office:word" xmlns:w="http://schemas.openxmlformats.org/wordprocessingml/2006/main" xmlns:w14="http://schemas.microsoft.com/office/word/2010/wordml" xmlns:w15="http://schemas.microsoft.com/office/word/2012/wordml" xmlns:w16cex="http://schemas.microsoft.com/office/word/2018/wordml/cex" xmlns:w16cid="http://schemas.microsoft.com/office/word/2016/wordml/cid" xmlns:w16="http://schemas.microsoft.com/office/word/2018/wordml" xmlns:w16sdtdh="http://schemas.microsoft.com/office/word/2020/wordml/sdtdatahash" xmlns:w16se="http://schemas.microsoft.com/office/word/2015/wordml/symex" xmlns:wpg="http://schemas.microsoft.com/office/word/2010/wordprocessingGroup" xmlns:wpi="http://schemas.microsoft.com/office/word/2010/wordprocessingInk" xmlns:wne="http://schemas.microsoft.com/office/word/2006/wordml" xmlns:wps="http://schemas.microsoft.com/office/word/2010/wordprocessingShape" mc:Ignorable="w14 w15 w16se w16cid w16 w16cex w16sdtdh wp14">
   <w:body>
     <w:p>
       <w:pPr>
@@ -107,90 +107,8 @@
     </w:p>
     <w:p>
       <w:pPr>
-        <w:jc w:val="both"/>
-        <w:rPr>
-          <w:b/>
-          <w:bCs/>
-          <w:u w:val="single"/>
-        </w:rPr>
-      </w:pPr>
-      <w:r>
-        <w:rPr>
-          <w:b/>
-          <w:bCs/>
-          <w:u w:val="single"/>
-        </w:rPr>
-        <w:t>QFH:</w:t>
-      </w:r>
-    </w:p>
-    <w:p>
-      <w:pPr>
-        <w:jc w:val="both"/>
-      </w:pPr>
-    </w:p>
-    <w:p>
-      <w:pPr>
-        <w:jc w:val="both"/>
-      </w:pPr>
-      <w:hyperlink r:id="rId6" w:history="1">
-        <w:r>
-          <w:rPr>
-            <w:rStyle w:val="Hipervnculo"/>
-          </w:rPr>
-          <w:t>https://www.instructables.com/NOAA-Satellite-Signals-with-a-PVC-QFH-Antenna-and-/</w:t>
-        </w:r>
-      </w:hyperlink>
-    </w:p>
-    <w:p>
-      <w:pPr>
-        <w:jc w:val="center"/>
-      </w:pPr>
-      <w:r>
-        <w:rPr>
-          <w:noProof/>
-        </w:rPr>
-        <w:drawing>
-          <wp:inline distT="0" distB="0" distL="0" distR="0" wp14:anchorId="2583DE4C" wp14:editId="568D7EC4">
-            <wp:extent cx="2032000" cy="3721100"/>
-            <wp:effectExtent l="0" t="0" r="6350" b="0"/>
-            <wp:docPr id="1" name="Imagen 1"/>
-            <wp:cNvGraphicFramePr>
-              <a:graphicFrameLocks xmlns:a="http://schemas.openxmlformats.org/drawingml/2006/main" noChangeAspect="1"/>
-            </wp:cNvGraphicFramePr>
-            <a:graphic xmlns:a="http://schemas.openxmlformats.org/drawingml/2006/main">
-              <a:graphicData uri="http://schemas.openxmlformats.org/drawingml/2006/picture">
-                <pic:pic xmlns:pic="http://schemas.openxmlformats.org/drawingml/2006/picture">
-                  <pic:nvPicPr>
-                    <pic:cNvPr id="1" name="Imagen 1"/>
-                    <pic:cNvPicPr/>
-                  </pic:nvPicPr>
-                  <pic:blipFill>
-                    <a:blip r:embed="rId7">
-                      <a:extLst>
-                        <a:ext uri="{28A0092B-C50C-407E-A947-70E740481C1C}">
-                          <a14:useLocalDpi xmlns:a14="http://schemas.microsoft.com/office/drawing/2010/main" val="0"/>
-                        </a:ext>
-                      </a:extLst>
-                    </a:blip>
-                    <a:stretch>
-                      <a:fillRect/>
-                    </a:stretch>
-                  </pic:blipFill>
-                  <pic:spPr>
-                    <a:xfrm>
-                      <a:off x="0" y="0"/>
-                      <a:ext cx="2032000" cy="3721100"/>
-                    </a:xfrm>
-                    <a:prstGeom prst="rect">
-                      <a:avLst/>
-                    </a:prstGeom>
-                  </pic:spPr>
-                </pic:pic>
-              </a:graphicData>
-            </a:graphic>
-          </wp:inline>
-        </w:drawing>
-      </w:r>
+        <w:jc w:val="center"/>
+      </w:pPr>
     </w:p>
     <w:p/>
     <w:p/>
@@ -212,7 +130,6 @@
           <w:bCs/>
           <w:u w:val="single"/>
         </w:rPr>
-        <w:lastRenderedPageBreak/>
         <w:t>V-</w:t>
       </w:r>
       <w:proofErr w:type="spellStart"/>
@@ -240,7 +157,7 @@
           <w:rStyle w:val="Hipervnculo"/>
         </w:rPr>
       </w:pPr>
-      <w:hyperlink r:id="rId8" w:history="1">
+      <w:hyperlink r:id="rId6" w:history="1">
         <w:r>
           <w:rPr>
             <w:rStyle w:val="Hipervnculo"/>
@@ -250,7 +167,7 @@
       </w:hyperlink>
     </w:p>
     <w:p>
-      <w:hyperlink r:id="rId9" w:history="1">
+      <w:hyperlink r:id="rId7" w:history="1">
         <w:r>
           <w:rPr>
             <w:rStyle w:val="Hipervnculo"/>
@@ -292,7 +209,7 @@
                     <pic:cNvPicPr/>
                   </pic:nvPicPr>
                   <pic:blipFill>
-                    <a:blip r:embed="rId10">
+                    <a:blip r:embed="rId8">
                       <a:extLst>
                         <a:ext uri="{28A0092B-C50C-407E-A947-70E740481C1C}">
                           <a14:useLocalDpi xmlns:a14="http://schemas.microsoft.com/office/drawing/2010/main" val="0"/>
@@ -354,7 +271,7 @@
           <w:rStyle w:val="Hipervnculo"/>
         </w:rPr>
       </w:pPr>
-      <w:hyperlink r:id="rId11" w:history="1">
+      <w:hyperlink r:id="rId9" w:history="1">
         <w:r>
           <w:rPr>
             <w:rStyle w:val="Hipervnculo"/>
@@ -387,7 +304,7 @@
       <w:pPr>
         <w:jc w:val="center"/>
       </w:pPr>
-      <w:hyperlink r:id="rId12" w:history="1">
+      <w:hyperlink r:id="rId10" w:history="1">
         <w:r>
           <w:rPr>
             <w:rStyle w:val="Hipervnculo"/>

</xml_diff>

<commit_message>
Adding a RTL-SDR signal capture block diagram in GNU radio
</commit_message>
<xml_diff>
--- a/useful_info.docx
+++ b/useful_info.docx
@@ -75,39 +75,9 @@
         </w:r>
       </w:hyperlink>
     </w:p>
-    <w:p>
-      <w:pPr>
-        <w:jc w:val="center"/>
-      </w:pPr>
-    </w:p>
-    <w:p>
-      <w:pPr>
-        <w:jc w:val="center"/>
-        <w:rPr>
-          <w:sz w:val="28"/>
-          <w:szCs w:val="28"/>
-        </w:rPr>
-      </w:pPr>
-    </w:p>
-    <w:p>
-      <w:pPr>
-        <w:jc w:val="center"/>
-        <w:rPr>
-          <w:sz w:val="28"/>
-          <w:szCs w:val="28"/>
-        </w:rPr>
-      </w:pPr>
-      <w:r>
-        <w:rPr>
-          <w:sz w:val="28"/>
-          <w:szCs w:val="28"/>
-        </w:rPr>
-        <w:t>TIPOS DE ANTENAS</w:t>
-      </w:r>
-    </w:p>
-    <w:p>
-      <w:pPr>
-        <w:jc w:val="both"/>
+    <w:p/>
+    <w:p>
+      <w:pPr>
         <w:rPr>
           <w:b/>
           <w:bCs/>
@@ -120,99 +90,6 @@
           <w:bCs/>
           <w:u w:val="single"/>
         </w:rPr>
-        <w:t>QFH:</w:t>
-      </w:r>
-    </w:p>
-    <w:p>
-      <w:pPr>
-        <w:jc w:val="both"/>
-      </w:pPr>
-    </w:p>
-    <w:p>
-      <w:pPr>
-        <w:jc w:val="both"/>
-      </w:pPr>
-      <w:hyperlink r:id="rId6" w:history="1">
-        <w:r>
-          <w:rPr>
-            <w:rStyle w:val="Hipervnculo"/>
-          </w:rPr>
-          <w:t>https://www.instructables.com/NOAA-Satellite-Signals-with-a-PVC-QFH-Antenna-and-/</w:t>
-        </w:r>
-      </w:hyperlink>
-    </w:p>
-    <w:p>
-      <w:pPr>
-        <w:jc w:val="center"/>
-      </w:pPr>
-      <w:r>
-        <w:rPr>
-          <w:noProof/>
-        </w:rPr>
-        <w:drawing>
-          <wp:inline distT="0" distB="0" distL="0" distR="0" wp14:anchorId="2583DE4C" wp14:editId="568D7EC4">
-            <wp:extent cx="2032000" cy="3721100"/>
-            <wp:effectExtent l="0" t="0" r="6350" b="0"/>
-            <wp:docPr id="1" name="Imagen 1"/>
-            <wp:cNvGraphicFramePr>
-              <a:graphicFrameLocks xmlns:a="http://schemas.openxmlformats.org/drawingml/2006/main" noChangeAspect="1"/>
-            </wp:cNvGraphicFramePr>
-            <a:graphic xmlns:a="http://schemas.openxmlformats.org/drawingml/2006/main">
-              <a:graphicData uri="http://schemas.openxmlformats.org/drawingml/2006/picture">
-                <pic:pic xmlns:pic="http://schemas.openxmlformats.org/drawingml/2006/picture">
-                  <pic:nvPicPr>
-                    <pic:cNvPr id="1" name="Imagen 1"/>
-                    <pic:cNvPicPr/>
-                  </pic:nvPicPr>
-                  <pic:blipFill>
-                    <a:blip r:embed="rId7">
-                      <a:extLst>
-                        <a:ext uri="{28A0092B-C50C-407E-A947-70E740481C1C}">
-                          <a14:useLocalDpi xmlns:a14="http://schemas.microsoft.com/office/drawing/2010/main" val="0"/>
-                        </a:ext>
-                      </a:extLst>
-                    </a:blip>
-                    <a:stretch>
-                      <a:fillRect/>
-                    </a:stretch>
-                  </pic:blipFill>
-                  <pic:spPr>
-                    <a:xfrm>
-                      <a:off x="0" y="0"/>
-                      <a:ext cx="2032000" cy="3721100"/>
-                    </a:xfrm>
-                    <a:prstGeom prst="rect">
-                      <a:avLst/>
-                    </a:prstGeom>
-                  </pic:spPr>
-                </pic:pic>
-              </a:graphicData>
-            </a:graphic>
-          </wp:inline>
-        </w:drawing>
-      </w:r>
-    </w:p>
-    <w:p/>
-    <w:p/>
-    <w:p/>
-    <w:p/>
-    <w:p/>
-    <w:p/>
-    <w:p>
-      <w:pPr>
-        <w:rPr>
-          <w:b/>
-          <w:bCs/>
-          <w:u w:val="single"/>
-        </w:rPr>
-      </w:pPr>
-      <w:r>
-        <w:rPr>
-          <w:b/>
-          <w:bCs/>
-          <w:u w:val="single"/>
-        </w:rPr>
-        <w:lastRenderedPageBreak/>
         <w:t>V-</w:t>
       </w:r>
       <w:proofErr w:type="spellStart"/>
@@ -240,7 +117,7 @@
           <w:rStyle w:val="Hipervnculo"/>
         </w:rPr>
       </w:pPr>
-      <w:hyperlink r:id="rId8" w:history="1">
+      <w:hyperlink r:id="rId6" w:history="1">
         <w:r>
           <w:rPr>
             <w:rStyle w:val="Hipervnculo"/>
@@ -250,7 +127,7 @@
       </w:hyperlink>
     </w:p>
     <w:p>
-      <w:hyperlink r:id="rId9" w:history="1">
+      <w:hyperlink r:id="rId7" w:history="1">
         <w:r>
           <w:rPr>
             <w:rStyle w:val="Hipervnculo"/>
@@ -292,7 +169,7 @@
                     <pic:cNvPicPr/>
                   </pic:nvPicPr>
                   <pic:blipFill>
-                    <a:blip r:embed="rId10">
+                    <a:blip r:embed="rId8">
                       <a:extLst>
                         <a:ext uri="{28A0092B-C50C-407E-A947-70E740481C1C}">
                           <a14:useLocalDpi xmlns:a14="http://schemas.microsoft.com/office/drawing/2010/main" val="0"/>
@@ -354,7 +231,7 @@
           <w:rStyle w:val="Hipervnculo"/>
         </w:rPr>
       </w:pPr>
-      <w:hyperlink r:id="rId11" w:history="1">
+      <w:hyperlink r:id="rId9" w:history="1">
         <w:r>
           <w:rPr>
             <w:rStyle w:val="Hipervnculo"/>
@@ -387,7 +264,7 @@
       <w:pPr>
         <w:jc w:val="center"/>
       </w:pPr>
-      <w:hyperlink r:id="rId12" w:history="1">
+      <w:hyperlink r:id="rId10" w:history="1">
         <w:r>
           <w:rPr>
             <w:rStyle w:val="Hipervnculo"/>

</xml_diff>